<commit_message>
Update SRS and SDD
Update SRS and SDD
</commit_message>
<xml_diff>
--- a/ProgressII/Progress2ChangeRequestForm.docx
+++ b/ProgressII/Progress2ChangeRequestForm.docx
@@ -16,6 +16,8 @@
           <w:docGrid w:linePitch="360"/>
         </w:sectPr>
       </w:pPr>
+      <w:bookmarkStart w:id="0" w:name="_GoBack"/>
+      <w:bookmarkEnd w:id="0"/>
     </w:p>
     <w:p>
       <w:pPr>
@@ -35,6 +37,7 @@
     </w:p>
     <w:p>
       <w:pPr>
+        <w:jc w:val="center"/>
         <w:rPr>
           <w:lang w:val="en-US"/>
         </w:rPr>
@@ -149,8 +152,6 @@
               </w:rPr>
               <w:t>2</w:t>
             </w:r>
-            <w:bookmarkStart w:id="0" w:name="_GoBack"/>
-            <w:bookmarkEnd w:id="0"/>
           </w:p>
         </w:tc>
       </w:tr>
@@ -658,59 +659,41 @@
                 <w:szCs w:val="24"/>
                 <w:lang w:val="en-GB"/>
               </w:rPr>
+              <w:t xml:space="preserve"> super admin views system log feature. It </w:t>
+            </w:r>
+            <w:r>
+              <w:rPr>
+                <w:rFonts w:ascii="Times New Roman" w:hAnsi="Times New Roman" w:cs="Times New Roman"/>
+                <w:sz w:val="24"/>
+                <w:szCs w:val="24"/>
+              </w:rPr>
+              <w:t xml:space="preserve">can </w:t>
+            </w:r>
+            <w:r>
+              <w:rPr>
+                <w:rFonts w:ascii="Times New Roman" w:hAnsi="Times New Roman" w:cs="Times New Roman"/>
+                <w:sz w:val="24"/>
+                <w:szCs w:val="24"/>
+              </w:rPr>
+              <w:t xml:space="preserve">let super admin get know and </w:t>
+            </w:r>
+            <w:r>
+              <w:rPr>
+                <w:rFonts w:ascii="Times New Roman" w:hAnsi="Times New Roman" w:cs="Times New Roman"/>
+                <w:sz w:val="24"/>
+                <w:szCs w:val="24"/>
+              </w:rPr>
+              <w:t>manage system including</w:t>
+            </w:r>
+            <w:r>
+              <w:rPr>
+                <w:rFonts w:ascii="Times New Roman" w:hAnsi="Times New Roman" w:cs="Times New Roman"/>
+              </w:rPr>
               <w:t xml:space="preserve"> </w:t>
             </w:r>
             <w:r>
               <w:rPr>
                 <w:rFonts w:ascii="Times New Roman" w:hAnsi="Times New Roman" w:cs="Times New Roman"/>
-                <w:sz w:val="24"/>
-                <w:szCs w:val="24"/>
-                <w:lang w:val="en-GB"/>
-              </w:rPr>
-              <w:t xml:space="preserve">super admin views system log </w:t>
-            </w:r>
-            <w:r>
-              <w:rPr>
-                <w:rFonts w:ascii="Times New Roman" w:hAnsi="Times New Roman" w:cs="Times New Roman"/>
-                <w:sz w:val="24"/>
-                <w:szCs w:val="24"/>
-                <w:lang w:val="en-GB"/>
-              </w:rPr>
-              <w:t xml:space="preserve">feature. It </w:t>
-            </w:r>
-            <w:r>
-              <w:rPr>
-                <w:rFonts w:ascii="Times New Roman" w:hAnsi="Times New Roman" w:cs="Times New Roman"/>
-                <w:sz w:val="24"/>
-                <w:szCs w:val="24"/>
-              </w:rPr>
-              <w:t xml:space="preserve">can </w:t>
-            </w:r>
-            <w:r>
-              <w:rPr>
-                <w:rFonts w:ascii="Times New Roman" w:hAnsi="Times New Roman" w:cs="Times New Roman"/>
-                <w:sz w:val="24"/>
-                <w:szCs w:val="24"/>
-              </w:rPr>
-              <w:t xml:space="preserve">let super admin get know and </w:t>
-            </w:r>
-            <w:r>
-              <w:rPr>
-                <w:rFonts w:ascii="Times New Roman" w:hAnsi="Times New Roman" w:cs="Times New Roman"/>
-                <w:sz w:val="24"/>
-                <w:szCs w:val="24"/>
-              </w:rPr>
-              <w:t>manage system including</w:t>
-            </w:r>
-            <w:r>
-              <w:rPr>
-                <w:rFonts w:ascii="Times New Roman" w:hAnsi="Times New Roman" w:cs="Times New Roman"/>
-              </w:rPr>
-              <w:t xml:space="preserve"> </w:t>
-            </w:r>
-            <w:r>
-              <w:rPr>
-                <w:rFonts w:ascii="Times New Roman" w:hAnsi="Times New Roman" w:cs="Times New Roman"/>
               </w:rPr>
               <w:t>v</w:t>
             </w:r>
@@ -718,13 +701,7 @@
               <w:rPr>
                 <w:rFonts w:ascii="Times New Roman" w:hAnsi="Times New Roman" w:cs="Times New Roman"/>
               </w:rPr>
-              <w:t>iew the system log (Time, type of log, creator, info</w:t>
-            </w:r>
-            <w:r>
-              <w:rPr>
-                <w:rFonts w:ascii="Times New Roman" w:hAnsi="Times New Roman" w:cs="Times New Roman"/>
-              </w:rPr>
-              <w:t>).</w:t>
+              <w:t>iew the system log (Time, type of log, creator, info).</w:t>
             </w:r>
             <w:r>
               <w:rPr>
@@ -1417,24 +1394,6 @@
     </w:p>
     <w:p>
       <w:pPr>
-        <w:rPr>
-          <w:rFonts w:ascii="Times New Roman" w:hAnsi="Times New Roman" w:cs="Times New Roman"/>
-          <w:sz w:val="24"/>
-          <w:szCs w:val="24"/>
-        </w:rPr>
-      </w:pPr>
-    </w:p>
-    <w:p>
-      <w:pPr>
-        <w:rPr>
-          <w:rFonts w:ascii="Times New Roman" w:hAnsi="Times New Roman" w:cs="Times New Roman"/>
-          <w:sz w:val="24"/>
-          <w:szCs w:val="24"/>
-        </w:rPr>
-      </w:pPr>
-    </w:p>
-    <w:p>
-      <w:pPr>
         <w:tabs>
           <w:tab w:val="left" w:pos="1774"/>
         </w:tabs>
@@ -1444,14 +1403,6 @@
           <w:szCs w:val="24"/>
         </w:rPr>
       </w:pPr>
-      <w:r>
-        <w:rPr>
-          <w:rFonts w:ascii="Times New Roman" w:hAnsi="Times New Roman" w:cs="Times New Roman"/>
-          <w:sz w:val="24"/>
-          <w:szCs w:val="24"/>
-        </w:rPr>
-        <w:tab/>
-      </w:r>
     </w:p>
     <w:sectPr>
       <w:headerReference w:type="default" r:id="rId9"/>
@@ -2064,6 +2015,36 @@
     <w:uiPriority w:val="99"/>
     <w:rsid w:val="00C25135"/>
   </w:style>
+  <w:style w:type="paragraph" w:styleId="a8">
+    <w:name w:val="Balloon Text"/>
+    <w:basedOn w:val="a"/>
+    <w:link w:val="a9"/>
+    <w:uiPriority w:val="99"/>
+    <w:semiHidden/>
+    <w:unhideWhenUsed/>
+    <w:rsid w:val="00993DBA"/>
+    <w:pPr>
+      <w:spacing w:after="0" w:line="240" w:lineRule="auto"/>
+    </w:pPr>
+    <w:rPr>
+      <w:rFonts w:ascii="宋体" w:eastAsia="宋体"/>
+      <w:sz w:val="18"/>
+      <w:szCs w:val="22"/>
+    </w:rPr>
+  </w:style>
+  <w:style w:type="character" w:customStyle="1" w:styleId="a9">
+    <w:name w:val="批注框文本 字符"/>
+    <w:basedOn w:val="a0"/>
+    <w:link w:val="a8"/>
+    <w:uiPriority w:val="99"/>
+    <w:semiHidden/>
+    <w:rsid w:val="00993DBA"/>
+    <w:rPr>
+      <w:rFonts w:ascii="宋体" w:eastAsia="宋体"/>
+      <w:sz w:val="18"/>
+      <w:szCs w:val="22"/>
+    </w:rPr>
+  </w:style>
 </w:styles>
 </file>
 
@@ -2363,12 +2344,6 @@
 </file>
 
 <file path=customXml/item1.xml><?xml version="1.0" encoding="utf-8"?>
-<p:properties xmlns:p="http://schemas.microsoft.com/office/2006/metadata/properties" xmlns:xsi="http://www.w3.org/2001/XMLSchema-instance" xmlns:pc="http://schemas.microsoft.com/office/infopath/2007/PartnerControls">
-  <documentManagement/>
-</p:properties>
-</file>
-
-<file path=customXml/item2.xml><?xml version="1.0" encoding="utf-8"?>
 <ct:contentTypeSchema xmlns:ct="http://schemas.microsoft.com/office/2006/metadata/contentType" xmlns:ma="http://schemas.microsoft.com/office/2006/metadata/properties/metaAttributes" ct:_="" ma:_="" ma:contentTypeName="Document" ma:contentTypeID="0x0101005D4CBF448757EE43B13881EFB66798DE" ma:contentTypeVersion="10" ma:contentTypeDescription="Create a new document." ma:contentTypeScope="" ma:versionID="d12a4fc10e29a79ba55b6664fdace800">
   <xsd:schema xmlns:xsd="http://www.w3.org/2001/XMLSchema" xmlns:xs="http://www.w3.org/2001/XMLSchema" xmlns:p="http://schemas.microsoft.com/office/2006/metadata/properties" xmlns:ns3="72880174-460e-4d48-b983-237de4c0f6b9" xmlns:ns4="88490ce8-42b5-4928-9c1d-37d2221eacdb" targetNamespace="http://schemas.microsoft.com/office/2006/metadata/properties" ma:root="true" ma:fieldsID="37c39e53ed6c2c1fd41df46c6a97a67f" ns3:_="" ns4:_="">
     <xsd:import namespace="72880174-460e-4d48-b983-237de4c0f6b9"/>
@@ -2573,6 +2548,12 @@
 </ct:contentTypeSchema>
 </file>
 
+<file path=customXml/item2.xml><?xml version="1.0" encoding="utf-8"?>
+<p:properties xmlns:p="http://schemas.microsoft.com/office/2006/metadata/properties" xmlns:xsi="http://www.w3.org/2001/XMLSchema-instance" xmlns:pc="http://schemas.microsoft.com/office/infopath/2007/PartnerControls">
+  <documentManagement/>
+</p:properties>
+</file>
+
 <file path=customXml/item3.xml><?xml version="1.0" encoding="utf-8"?>
 <?mso-contentType ?>
 <FormTemplates xmlns="http://schemas.microsoft.com/sharepoint/v3/contenttype/forms">
@@ -2583,15 +2564,6 @@
 </file>
 
 <file path=customXml/itemProps1.xml><?xml version="1.0" encoding="utf-8"?>
-<ds:datastoreItem xmlns:ds="http://schemas.openxmlformats.org/officeDocument/2006/customXml" ds:itemID="{F0C59F44-E79C-45F5-849D-F7A0A8C244A9}">
-  <ds:schemaRefs>
-    <ds:schemaRef ds:uri="http://schemas.microsoft.com/office/2006/metadata/properties"/>
-    <ds:schemaRef ds:uri="http://schemas.microsoft.com/office/infopath/2007/PartnerControls"/>
-  </ds:schemaRefs>
-</ds:datastoreItem>
-</file>
-
-<file path=customXml/itemProps2.xml><?xml version="1.0" encoding="utf-8"?>
 <ds:datastoreItem xmlns:ds="http://schemas.openxmlformats.org/officeDocument/2006/customXml" ds:itemID="{2A919BD6-1074-4B19-9497-F9802457FC1E}">
   <ds:schemaRefs>
     <ds:schemaRef ds:uri="http://schemas.microsoft.com/office/2006/metadata/contentType"/>
@@ -2610,6 +2582,15 @@
 </ds:datastoreItem>
 </file>
 
+<file path=customXml/itemProps2.xml><?xml version="1.0" encoding="utf-8"?>
+<ds:datastoreItem xmlns:ds="http://schemas.openxmlformats.org/officeDocument/2006/customXml" ds:itemID="{F0C59F44-E79C-45F5-849D-F7A0A8C244A9}">
+  <ds:schemaRefs>
+    <ds:schemaRef ds:uri="http://schemas.microsoft.com/office/2006/metadata/properties"/>
+    <ds:schemaRef ds:uri="http://schemas.microsoft.com/office/infopath/2007/PartnerControls"/>
+  </ds:schemaRefs>
+</ds:datastoreItem>
+</file>
+
 <file path=customXml/itemProps3.xml><?xml version="1.0" encoding="utf-8"?>
 <ds:datastoreItem xmlns:ds="http://schemas.openxmlformats.org/officeDocument/2006/customXml" ds:itemID="{8EAA5661-C972-4D6E-8A3F-48ED963A8F1F}">
   <ds:schemaRefs>

</xml_diff>